<commit_message>
Changes in abstract, bus-section
</commit_message>
<xml_diff>
--- a/FinalDoc/Dan'sComments.docx
+++ b/FinalDoc/Dan'sComments.docx
@@ -1,6 +1,6 @@
 
 <file path=word/document.xml><?xml version="1.0" encoding="utf-8"?>
-<w:document xmlns:wpc="http://schemas.microsoft.com/office/word/2010/wordprocessingCanvas" xmlns:cx="http://schemas.microsoft.com/office/drawing/2014/chartex" xmlns:cx1="http://schemas.microsoft.com/office/drawing/2015/9/8/chartex" xmlns:cx2="http://schemas.microsoft.com/office/drawing/2015/10/21/chartex" xmlns:mc="http://schemas.openxmlformats.org/markup-compatibility/2006" xmlns:o="urn:schemas-microsoft-com:office:office" xmlns:r="http://schemas.openxmlformats.org/officeDocument/2006/relationships" xmlns:m="http://schemas.openxmlformats.org/officeDocument/2006/math" xmlns:v="urn:schemas-microsoft-com:vml" xmlns:wp14="http://schemas.microsoft.com/office/word/2010/wordprocessingDrawing" xmlns:wp="http://schemas.openxmlformats.org/drawingml/2006/wordprocessingDrawing" xmlns:w10="urn:schemas-microsoft-com:office:word" xmlns:w="http://schemas.openxmlformats.org/wordprocessingml/2006/main" xmlns:w14="http://schemas.microsoft.com/office/word/2010/wordml" xmlns:w15="http://schemas.microsoft.com/office/word/2012/wordml" xmlns:w16se="http://schemas.microsoft.com/office/word/2015/wordml/symex" xmlns:wpg="http://schemas.microsoft.com/office/word/2010/wordprocessingGroup" xmlns:wpi="http://schemas.microsoft.com/office/word/2010/wordprocessingInk" xmlns:wne="http://schemas.microsoft.com/office/word/2006/wordml" xmlns:wps="http://schemas.microsoft.com/office/word/2010/wordprocessingShape" mc:Ignorable="w14 w15 w16se wp14">
+<w:document xmlns:wpc="http://schemas.microsoft.com/office/word/2010/wordprocessingCanvas" xmlns:mc="http://schemas.openxmlformats.org/markup-compatibility/2006" xmlns:o="urn:schemas-microsoft-com:office:office" xmlns:r="http://schemas.openxmlformats.org/officeDocument/2006/relationships" xmlns:m="http://schemas.openxmlformats.org/officeDocument/2006/math" xmlns:v="urn:schemas-microsoft-com:vml" xmlns:wp14="http://schemas.microsoft.com/office/word/2010/wordprocessingDrawing" xmlns:wp="http://schemas.openxmlformats.org/drawingml/2006/wordprocessingDrawing" xmlns:w10="urn:schemas-microsoft-com:office:word" xmlns:w="http://schemas.openxmlformats.org/wordprocessingml/2006/main" xmlns:w14="http://schemas.microsoft.com/office/word/2010/wordml" xmlns:w15="http://schemas.microsoft.com/office/word/2012/wordml" xmlns:wpg="http://schemas.microsoft.com/office/word/2010/wordprocessingGroup" xmlns:wpi="http://schemas.microsoft.com/office/word/2010/wordprocessingInk" xmlns:wne="http://schemas.microsoft.com/office/word/2006/wordml" xmlns:wps="http://schemas.microsoft.com/office/word/2010/wordprocessingShape" mc:Ignorable="w14 w15 wp14">
   <w:body>
     <w:tbl>
       <w:tblPr>
@@ -52,16 +52,13 @@
           </w:tcPr>
           <w:p>
             <w:r>
-              <w:t>\</w:t>
+              <w:t>\ds{This doesn't sound like a constraint}</w:t>
             </w:r>
-            <w:proofErr w:type="gramStart"/>
             <w:r>
-              <w:t>ds{</w:t>
+              <w:t xml:space="preserve"> – The section relating to XAMMP as a project constraint</w:t>
             </w:r>
-            <w:proofErr w:type="gramEnd"/>
-            <w:r>
-              <w:t>This doesn't sound like a constraint}</w:t>
-            </w:r>
+            <w:bookmarkStart w:id="0" w:name="_GoBack"/>
+            <w:bookmarkEnd w:id="0"/>
           </w:p>
         </w:tc>
         <w:tc>
@@ -90,10 +87,7 @@
           <w:tcPr>
             <w:tcW w:w="1666" w:type="pct"/>
           </w:tcPr>
-          <w:p>
-            <w:bookmarkStart w:id="0" w:name="_GoBack"/>
-            <w:bookmarkEnd w:id="0"/>
-          </w:p>
+          <w:p/>
         </w:tc>
         <w:tc>
           <w:tcPr>
@@ -661,7 +655,7 @@
 </file>
 
 <file path=word/styles.xml><?xml version="1.0" encoding="utf-8"?>
-<w:styles xmlns:mc="http://schemas.openxmlformats.org/markup-compatibility/2006" xmlns:r="http://schemas.openxmlformats.org/officeDocument/2006/relationships" xmlns:w="http://schemas.openxmlformats.org/wordprocessingml/2006/main" xmlns:w14="http://schemas.microsoft.com/office/word/2010/wordml" xmlns:w15="http://schemas.microsoft.com/office/word/2012/wordml" xmlns:w16se="http://schemas.microsoft.com/office/word/2015/wordml/symex" mc:Ignorable="w14 w15 w16se">
+<w:styles xmlns:mc="http://schemas.openxmlformats.org/markup-compatibility/2006" xmlns:r="http://schemas.openxmlformats.org/officeDocument/2006/relationships" xmlns:w="http://schemas.openxmlformats.org/wordprocessingml/2006/main" xmlns:w14="http://schemas.microsoft.com/office/word/2010/wordml" xmlns:w15="http://schemas.microsoft.com/office/word/2012/wordml" mc:Ignorable="w14 w15">
   <w:docDefaults>
     <w:rPrDefault>
       <w:rPr>
@@ -677,7 +671,7 @@
       </w:pPr>
     </w:pPrDefault>
   </w:docDefaults>
-  <w:latentStyles w:defLockedState="0" w:defUIPriority="99" w:defSemiHidden="0" w:defUnhideWhenUsed="0" w:defQFormat="0" w:count="372">
+  <w:latentStyles w:defLockedState="0" w:defUIPriority="99" w:defSemiHidden="0" w:defUnhideWhenUsed="0" w:defQFormat="0" w:count="371">
     <w:lsdException w:name="Normal" w:uiPriority="0" w:qFormat="1"/>
     <w:lsdException w:name="heading 1" w:uiPriority="9" w:qFormat="1"/>
     <w:lsdException w:name="heading 2" w:semiHidden="1" w:uiPriority="9" w:unhideWhenUsed="1" w:qFormat="1"/>
@@ -1049,7 +1043,6 @@
     <w:lsdException w:name="List Table 5 Dark Accent 6" w:uiPriority="50"/>
     <w:lsdException w:name="List Table 6 Colorful Accent 6" w:uiPriority="51"/>
     <w:lsdException w:name="List Table 7 Colorful Accent 6" w:uiPriority="52"/>
-    <w:lsdException w:name="Mention" w:semiHidden="1" w:unhideWhenUsed="1"/>
   </w:latentStyles>
   <w:style w:type="paragraph" w:default="1" w:styleId="Normal">
     <w:name w:val="Normal"/>

</xml_diff>

<commit_message>
added Non-functional requirements. Requirements-section.tex needs heavy revision
</commit_message>
<xml_diff>
--- a/FinalDoc/Dan'sComments.docx
+++ b/FinalDoc/Dan'sComments.docx
@@ -85,41 +85,22 @@
         </w:tc>
       </w:tr>
       <w:tr>
-        <w:tc>
-          <w:tcPr>
-            <w:tcW w:w="2046" w:type="pct"/>
-          </w:tcPr>
-          <w:p>
-            <w:r>
-              <w:t>\ds{This doesn't sound like a constraint}</w:t>
-            </w:r>
-            <w:r>
-              <w:t xml:space="preserve"> – The section relating to XAMMP as a project constraint</w:t>
-            </w:r>
-          </w:p>
-          <w:p/>
-        </w:tc>
-        <w:tc>
-          <w:tcPr>
-            <w:tcW w:w="1062" w:type="pct"/>
-          </w:tcPr>
-          <w:p>
-            <w:r>
-              <w:t>SRS</w:t>
-            </w:r>
-          </w:p>
-        </w:tc>
-        <w:tc>
-          <w:tcPr>
-            <w:tcW w:w="1892" w:type="pct"/>
-          </w:tcPr>
-          <w:p>
-            <w:r>
-              <w:t>This section was removed</w:t>
-            </w:r>
-            <w:r>
-              <w:t>.</w:t>
-            </w:r>
+        <w:trPr>
+          <w:trHeight w:val="70"/>
+        </w:trPr>
+        <w:tc>
+          <w:tcPr>
+            <w:tcW w:w="5000" w:type="pct"/>
+            <w:gridSpan w:val="3"/>
+          </w:tcPr>
+          <w:p>
+            <w:pPr>
+              <w:rPr>
+                <w:b/>
+                <w:sz w:val="4"/>
+                <w:szCs w:val="4"/>
+              </w:rPr>
+            </w:pPr>
           </w:p>
         </w:tc>
       </w:tr>
@@ -130,9 +111,13 @@
           </w:tcPr>
           <w:p>
             <w:r>
-              <w:t>Clearly Identify Stakeholders</w:t>
-            </w:r>
-          </w:p>
+              <w:t>\ds{This doesn't sound like a constraint}</w:t>
+            </w:r>
+            <w:r>
+              <w:t xml:space="preserve"> – The section relating to XAMMP as a project constraint</w:t>
+            </w:r>
+          </w:p>
+          <w:p/>
         </w:tc>
         <w:tc>
           <w:tcPr>
@@ -140,7 +125,7 @@
           </w:tcPr>
           <w:p>
             <w:r>
-              <w:t>Problem Statement</w:t>
+              <w:t>SRS</w:t>
             </w:r>
           </w:p>
         </w:tc>
@@ -150,7 +135,10 @@
           </w:tcPr>
           <w:p>
             <w:r>
-              <w:t xml:space="preserve">The new document deals with this issue. </w:t>
+              <w:t>This section was removed</w:t>
+            </w:r>
+            <w:r>
+              <w:t>.</w:t>
             </w:r>
           </w:p>
         </w:tc>
@@ -162,10 +150,9 @@
           </w:tcPr>
           <w:p>
             <w:r>
-              <w:t>Remove verbosity</w:t>
-            </w:r>
-          </w:p>
-          <w:p/>
+              <w:t>Clearly Identify Stakeholders</w:t>
+            </w:r>
+          </w:p>
         </w:tc>
         <w:tc>
           <w:tcPr>
@@ -173,7 +160,7 @@
           </w:tcPr>
           <w:p>
             <w:r>
-              <w:t>All documents</w:t>
+              <w:t>Problem Statement</w:t>
             </w:r>
           </w:p>
         </w:tc>
@@ -183,7 +170,7 @@
           </w:tcPr>
           <w:p>
             <w:r>
-              <w:t>Done.</w:t>
+              <w:t xml:space="preserve">The new document deals with this issue. </w:t>
             </w:r>
           </w:p>
         </w:tc>
@@ -195,7 +182,7 @@
           </w:tcPr>
           <w:p>
             <w:r>
-              <w:t>Grammar Check</w:t>
+              <w:t>Remove verbosity</w:t>
             </w:r>
           </w:p>
           <w:p/>
@@ -228,6 +215,39 @@
           </w:tcPr>
           <w:p>
             <w:r>
+              <w:t>Grammar Check</w:t>
+            </w:r>
+          </w:p>
+          <w:p/>
+        </w:tc>
+        <w:tc>
+          <w:tcPr>
+            <w:tcW w:w="1062" w:type="pct"/>
+          </w:tcPr>
+          <w:p>
+            <w:r>
+              <w:t>All documents</w:t>
+            </w:r>
+          </w:p>
+        </w:tc>
+        <w:tc>
+          <w:tcPr>
+            <w:tcW w:w="1892" w:type="pct"/>
+          </w:tcPr>
+          <w:p>
+            <w:r>
+              <w:t>Done.</w:t>
+            </w:r>
+          </w:p>
+        </w:tc>
+      </w:tr>
+      <w:tr>
+        <w:tc>
+          <w:tcPr>
+            <w:tcW w:w="2046" w:type="pct"/>
+          </w:tcPr>
+          <w:p>
+            <w:r>
               <w:t>General Issues in most of the document</w:t>
             </w:r>
           </w:p>
@@ -250,12 +270,6 @@
           <w:p>
             <w:r>
               <w:t xml:space="preserve">Most of information taken from other documents has been heavily revised. </w:t>
-            </w:r>
-          </w:p>
-          <w:p/>
-          <w:p>
-            <w:r>
-              <w:t>There were also comments from Dr. Kahl and Dr. Joosten which have been addressed.</w:t>
             </w:r>
           </w:p>
           <w:p/>
@@ -591,9 +605,87 @@
             <w:r>
               <w:t>Changes made in the new document. Layout of these requirements made simpler.</w:t>
             </w:r>
-            <w:bookmarkStart w:id="0" w:name="_GoBack"/>
-            <w:bookmarkEnd w:id="0"/>
-          </w:p>
+          </w:p>
+        </w:tc>
+      </w:tr>
+      <w:tr>
+        <w:tc>
+          <w:tcPr>
+            <w:tcW w:w="2046" w:type="pct"/>
+          </w:tcPr>
+          <w:p>
+            <w:pPr>
+              <w:tabs>
+                <w:tab w:val="left" w:pos="360"/>
+                <w:tab w:val="left" w:pos="720"/>
+                <w:tab w:val="left" w:pos="1080"/>
+                <w:tab w:val="left" w:pos="1440"/>
+                <w:tab w:val="left" w:pos="1800"/>
+                <w:tab w:val="left" w:pos="2160"/>
+                <w:tab w:val="left" w:pos="2520"/>
+                <w:tab w:val="left" w:pos="2880"/>
+                <w:tab w:val="left" w:pos="3240"/>
+                <w:tab w:val="left" w:pos="3600"/>
+                <w:tab w:val="left" w:pos="3960"/>
+                <w:tab w:val="left" w:pos="4320"/>
+                <w:tab w:val="left" w:pos="4680"/>
+                <w:tab w:val="left" w:pos="5040"/>
+                <w:tab w:val="left" w:pos="5400"/>
+                <w:tab w:val="left" w:pos="5760"/>
+                <w:tab w:val="left" w:pos="6120"/>
+                <w:tab w:val="left" w:pos="6480"/>
+                <w:tab w:val="left" w:pos="6840"/>
+                <w:tab w:val="left" w:pos="7200"/>
+                <w:tab w:val="left" w:pos="7560"/>
+                <w:tab w:val="left" w:pos="7920"/>
+                <w:tab w:val="left" w:pos="8280"/>
+                <w:tab w:val="left" w:pos="8640"/>
+                <w:tab w:val="left" w:pos="9000"/>
+                <w:tab w:val="left" w:pos="9360"/>
+                <w:tab w:val="left" w:pos="9720"/>
+                <w:tab w:val="left" w:pos="10080"/>
+                <w:tab w:val="left" w:pos="10440"/>
+                <w:tab w:val="left" w:pos="10800"/>
+                <w:tab w:val="left" w:pos="11160"/>
+                <w:tab w:val="left" w:pos="11520"/>
+              </w:tabs>
+              <w:autoSpaceDE w:val="0"/>
+              <w:autoSpaceDN w:val="0"/>
+              <w:adjustRightInd w:val="0"/>
+              <w:rPr>
+                <w:rFonts w:cs="Times New Roman"/>
+                <w:szCs w:val="24"/>
+              </w:rPr>
+            </w:pPr>
+            <w:r>
+              <w:rPr>
+                <w:rFonts w:cs="Times New Roman"/>
+                <w:szCs w:val="24"/>
+              </w:rPr>
+              <w:t>Comments for the Instructor and the TA</w:t>
+            </w:r>
+          </w:p>
+        </w:tc>
+        <w:tc>
+          <w:tcPr>
+            <w:tcW w:w="1062" w:type="pct"/>
+          </w:tcPr>
+          <w:p>
+            <w:r>
+              <w:t>All</w:t>
+            </w:r>
+          </w:p>
+        </w:tc>
+        <w:tc>
+          <w:tcPr>
+            <w:tcW w:w="1892" w:type="pct"/>
+          </w:tcPr>
+          <w:p>
+            <w:r>
+              <w:t>All documents include setupComments.sty which define commands for comments.</w:t>
+            </w:r>
+          </w:p>
+          <w:p/>
         </w:tc>
       </w:tr>
     </w:tbl>
@@ -612,6 +704,22 @@
         </w:rPr>
         <w:t>Addressing Dan’s comments</w:t>
       </w:r>
+    </w:p>
+    <w:p>
+      <w:r>
+        <w:t>A lot of changes suggested by Dr. Kahl as \edcomm{WK} have also been addressed directly in the document. Those changes have not been explicitly documented here.</w:t>
+      </w:r>
+      <w:bookmarkStart w:id="0" w:name="_GoBack"/>
+      <w:bookmarkEnd w:id="0"/>
+    </w:p>
+    <w:p>
+      <w:pPr>
+        <w:jc w:val="center"/>
+        <w:rPr>
+          <w:b/>
+          <w:u w:val="single"/>
+        </w:rPr>
+      </w:pPr>
     </w:p>
     <w:sectPr>
       <w:pgSz w:w="12240" w:h="15840"/>

</xml_diff>